<commit_message>
Update PVA & FO
</commit_message>
<xml_diff>
--- a/documentatie/kerntaak 1 (voor project)/Plan van Aanpak.docx
+++ b/documentatie/kerntaak 1 (voor project)/Plan van Aanpak.docx
@@ -10,6 +10,7 @@
           <w:docPartUnique/>
         </w:docPartObj>
       </w:sdtPr>
+      <w:sdtEndPr/>
       <w:sdtContent>
         <w:p>
           <w:r>
@@ -127,6 +128,7 @@
                                       <w:dataBinding w:prefixMappings="xmlns:ns0='http://purl.org/dc/elements/1.1/' xmlns:ns1='http://schemas.openxmlformats.org/package/2006/metadata/core-properties' " w:xpath="/ns1:coreProperties[1]/ns0:subject[1]" w:storeItemID="{6C3C8BC8-F283-45AE-878A-BAB7291924A1}"/>
                                       <w:text/>
                                     </w:sdtPr>
+                                    <w:sdtEndPr/>
                                     <w:sdtContent>
                                       <w:r>
                                         <w:rPr>
@@ -239,6 +241,7 @@
                                       <w:color w:val="FFFFFF" w:themeColor="background1"/>
                                       <w:sz w:val="32"/>
                                       <w:szCs w:val="32"/>
+                                      <w:lang w:val="nl-NL"/>
                                     </w:rPr>
                                     <w:alias w:val="Author"/>
                                     <w:tag w:val=""/>
@@ -246,6 +249,7 @@
                                     <w:dataBinding w:prefixMappings="xmlns:ns0='http://purl.org/dc/elements/1.1/' xmlns:ns1='http://schemas.openxmlformats.org/package/2006/metadata/core-properties' " w:xpath="/ns1:coreProperties[1]/ns0:creator[1]" w:storeItemID="{6C3C8BC8-F283-45AE-878A-BAB7291924A1}"/>
                                     <w:text/>
                                   </w:sdtPr>
+                                  <w:sdtEndPr/>
                                   <w:sdtContent>
                                     <w:p>
                                       <w:pPr>
@@ -254,6 +258,7 @@
                                           <w:color w:val="FFFFFF" w:themeColor="background1"/>
                                           <w:sz w:val="32"/>
                                           <w:szCs w:val="32"/>
+                                          <w:lang w:val="nl-NL"/>
                                         </w:rPr>
                                       </w:pPr>
                                       <w:r>
@@ -261,6 +266,7 @@
                                           <w:color w:val="FFFFFF" w:themeColor="background1"/>
                                           <w:sz w:val="32"/>
                                           <w:szCs w:val="32"/>
+                                          <w:lang w:val="nl-NL"/>
                                         </w:rPr>
                                         <w:t>Joël van Baal</w:t>
                                       </w:r>
@@ -283,6 +289,7 @@
                                         <w:color w:val="FFFFFF" w:themeColor="background1"/>
                                         <w:sz w:val="18"/>
                                         <w:szCs w:val="18"/>
+                                        <w:lang w:val="nl-NL"/>
                                       </w:rPr>
                                       <w:alias w:val="Company"/>
                                       <w:tag w:val=""/>
@@ -290,6 +297,7 @@
                                       <w:dataBinding w:prefixMappings="xmlns:ns0='http://schemas.openxmlformats.org/officeDocument/2006/extended-properties' " w:xpath="/ns0:Properties[1]/ns0:Company[1]" w:storeItemID="{6668398D-A668-4E3E-A5EB-62B293D839F1}"/>
                                       <w:text/>
                                     </w:sdtPr>
+                                    <w:sdtEndPr/>
                                     <w:sdtContent>
                                       <w:r>
                                         <w:rPr>
@@ -297,6 +305,7 @@
                                           <w:color w:val="FFFFFF" w:themeColor="background1"/>
                                           <w:sz w:val="18"/>
                                           <w:szCs w:val="18"/>
+                                          <w:lang w:val="nl-NL"/>
                                         </w:rPr>
                                         <w:t>phoenix corp.</w:t>
                                       </w:r>
@@ -307,9 +316,11 @@
                                       <w:color w:val="FFFFFF" w:themeColor="background1"/>
                                       <w:sz w:val="18"/>
                                       <w:szCs w:val="18"/>
+                                      <w:lang w:val="nl-NL"/>
                                     </w:rPr>
                                     <w:t>  </w:t>
                                   </w:r>
+                                  <w:proofErr w:type="spellStart"/>
                                   <w:sdt>
                                     <w:sdtPr>
                                       <w:rPr>
@@ -323,6 +334,7 @@
                                       <w:dataBinding w:prefixMappings="xmlns:ns0='http://schemas.microsoft.com/office/2006/coverPageProps' " w:xpath="/ns0:CoverPageProperties[1]/ns0:CompanyAddress[1]" w:storeItemID="{55AF091B-3C7A-41E3-B477-F2FDAA23CFDA}"/>
                                       <w:text/>
                                     </w:sdtPr>
+                                    <w:sdtEndPr/>
                                     <w:sdtContent>
                                       <w:r>
                                         <w:rPr>
@@ -330,7 +342,16 @@
                                           <w:sz w:val="18"/>
                                           <w:szCs w:val="18"/>
                                         </w:rPr>
-                                        <w:t>keizerinmarialaan 2</w:t>
+                                        <w:t>keizerinmarialaan</w:t>
+                                      </w:r>
+                                      <w:proofErr w:type="spellEnd"/>
+                                      <w:r>
+                                        <w:rPr>
+                                          <w:color w:val="FFFFFF" w:themeColor="background1"/>
+                                          <w:sz w:val="18"/>
+                                          <w:szCs w:val="18"/>
+                                        </w:rPr>
+                                        <w:t xml:space="preserve"> 2</w:t>
                                       </w:r>
                                     </w:sdtContent>
                                   </w:sdt>
@@ -405,6 +426,7 @@
                                 <w:dataBinding w:prefixMappings="xmlns:ns0='http://purl.org/dc/elements/1.1/' xmlns:ns1='http://schemas.openxmlformats.org/package/2006/metadata/core-properties' " w:xpath="/ns1:coreProperties[1]/ns0:subject[1]" w:storeItemID="{6C3C8BC8-F283-45AE-878A-BAB7291924A1}"/>
                                 <w:text/>
                               </w:sdtPr>
+                              <w:sdtEndPr/>
                               <w:sdtContent>
                                 <w:r>
                                   <w:rPr>
@@ -442,6 +464,7 @@
                                 <w:color w:val="FFFFFF" w:themeColor="background1"/>
                                 <w:sz w:val="32"/>
                                 <w:szCs w:val="32"/>
+                                <w:lang w:val="nl-NL"/>
                               </w:rPr>
                               <w:alias w:val="Author"/>
                               <w:tag w:val=""/>
@@ -449,6 +472,7 @@
                               <w:dataBinding w:prefixMappings="xmlns:ns0='http://purl.org/dc/elements/1.1/' xmlns:ns1='http://schemas.openxmlformats.org/package/2006/metadata/core-properties' " w:xpath="/ns1:coreProperties[1]/ns0:creator[1]" w:storeItemID="{6C3C8BC8-F283-45AE-878A-BAB7291924A1}"/>
                               <w:text/>
                             </w:sdtPr>
+                            <w:sdtEndPr/>
                             <w:sdtContent>
                               <w:p>
                                 <w:pPr>
@@ -457,6 +481,7 @@
                                     <w:color w:val="FFFFFF" w:themeColor="background1"/>
                                     <w:sz w:val="32"/>
                                     <w:szCs w:val="32"/>
+                                    <w:lang w:val="nl-NL"/>
                                   </w:rPr>
                                 </w:pPr>
                                 <w:r>
@@ -464,6 +489,7 @@
                                     <w:color w:val="FFFFFF" w:themeColor="background1"/>
                                     <w:sz w:val="32"/>
                                     <w:szCs w:val="32"/>
+                                    <w:lang w:val="nl-NL"/>
                                   </w:rPr>
                                   <w:t>Joël van Baal</w:t>
                                 </w:r>
@@ -486,6 +512,7 @@
                                   <w:color w:val="FFFFFF" w:themeColor="background1"/>
                                   <w:sz w:val="18"/>
                                   <w:szCs w:val="18"/>
+                                  <w:lang w:val="nl-NL"/>
                                 </w:rPr>
                                 <w:alias w:val="Company"/>
                                 <w:tag w:val=""/>
@@ -493,6 +520,7 @@
                                 <w:dataBinding w:prefixMappings="xmlns:ns0='http://schemas.openxmlformats.org/officeDocument/2006/extended-properties' " w:xpath="/ns0:Properties[1]/ns0:Company[1]" w:storeItemID="{6668398D-A668-4E3E-A5EB-62B293D839F1}"/>
                                 <w:text/>
                               </w:sdtPr>
+                              <w:sdtEndPr/>
                               <w:sdtContent>
                                 <w:r>
                                   <w:rPr>
@@ -500,6 +528,7 @@
                                     <w:color w:val="FFFFFF" w:themeColor="background1"/>
                                     <w:sz w:val="18"/>
                                     <w:szCs w:val="18"/>
+                                    <w:lang w:val="nl-NL"/>
                                   </w:rPr>
                                   <w:t>phoenix corp.</w:t>
                                 </w:r>
@@ -510,9 +539,11 @@
                                 <w:color w:val="FFFFFF" w:themeColor="background1"/>
                                 <w:sz w:val="18"/>
                                 <w:szCs w:val="18"/>
+                                <w:lang w:val="nl-NL"/>
                               </w:rPr>
                               <w:t>  </w:t>
                             </w:r>
+                            <w:proofErr w:type="spellStart"/>
                             <w:sdt>
                               <w:sdtPr>
                                 <w:rPr>
@@ -526,6 +557,7 @@
                                 <w:dataBinding w:prefixMappings="xmlns:ns0='http://schemas.microsoft.com/office/2006/coverPageProps' " w:xpath="/ns0:CoverPageProperties[1]/ns0:CompanyAddress[1]" w:storeItemID="{55AF091B-3C7A-41E3-B477-F2FDAA23CFDA}"/>
                                 <w:text/>
                               </w:sdtPr>
+                              <w:sdtEndPr/>
                               <w:sdtContent>
                                 <w:r>
                                   <w:rPr>
@@ -533,7 +565,16 @@
                                     <w:sz w:val="18"/>
                                     <w:szCs w:val="18"/>
                                   </w:rPr>
-                                  <w:t>keizerinmarialaan 2</w:t>
+                                  <w:t>keizerinmarialaan</w:t>
+                                </w:r>
+                                <w:proofErr w:type="spellEnd"/>
+                                <w:r>
+                                  <w:rPr>
+                                    <w:color w:val="FFFFFF" w:themeColor="background1"/>
+                                    <w:sz w:val="18"/>
+                                    <w:szCs w:val="18"/>
+                                  </w:rPr>
+                                  <w:t xml:space="preserve"> 2</w:t>
                                 </w:r>
                               </w:sdtContent>
                             </w:sdt>
@@ -559,12 +600,14 @@
         <w:rPr>
           <w:b/>
           <w:bCs/>
+          <w:lang w:val="nl-NL"/>
         </w:rPr>
       </w:pPr>
       <w:r>
         <w:rPr>
           <w:b/>
           <w:bCs/>
+          <w:lang w:val="nl-NL"/>
         </w:rPr>
         <w:lastRenderedPageBreak/>
         <w:t>PLAN VAN AANPAK</w:t>
@@ -606,8 +649,29 @@
           <w:lang w:val="nl-NL"/>
         </w:rPr>
         <w:tab/>
-        <w:t>battle ships</w:t>
-      </w:r>
+      </w:r>
+      <w:proofErr w:type="spellStart"/>
+      <w:r>
+        <w:rPr>
+          <w:lang w:val="nl-NL"/>
+        </w:rPr>
+        <w:t>battle</w:t>
+      </w:r>
+      <w:proofErr w:type="spellEnd"/>
+      <w:r>
+        <w:rPr>
+          <w:lang w:val="nl-NL"/>
+        </w:rPr>
+        <w:t xml:space="preserve"> </w:t>
+      </w:r>
+      <w:proofErr w:type="spellStart"/>
+      <w:r>
+        <w:rPr>
+          <w:lang w:val="nl-NL"/>
+        </w:rPr>
+        <w:t>ships</w:t>
+      </w:r>
+      <w:proofErr w:type="spellEnd"/>
     </w:p>
     <w:p>
       <w:pPr>
@@ -822,6 +886,12 @@
     </w:p>
     <w:sdt>
       <w:sdtPr>
+        <w:rPr>
+          <w:rFonts w:asciiTheme="minorHAnsi" w:eastAsiaTheme="minorHAnsi" w:hAnsiTheme="minorHAnsi" w:cstheme="minorBidi"/>
+          <w:color w:val="auto"/>
+          <w:sz w:val="22"/>
+          <w:szCs w:val="22"/>
+        </w:rPr>
         <w:id w:val="-1247810240"/>
         <w:docPartObj>
           <w:docPartGallery w:val="Table of Contents"/>
@@ -830,13 +900,9 @@
       </w:sdtPr>
       <w:sdtEndPr>
         <w:rPr>
-          <w:rFonts w:asciiTheme="minorHAnsi" w:eastAsiaTheme="minorHAnsi" w:hAnsiTheme="minorHAnsi" w:cstheme="minorBidi"/>
           <w:b/>
           <w:bCs/>
           <w:noProof/>
-          <w:color w:val="auto"/>
-          <w:sz w:val="22"/>
-          <w:szCs w:val="22"/>
         </w:rPr>
       </w:sdtEndPr>
       <w:sdtContent>
@@ -844,11 +910,11 @@
           <w:pPr>
             <w:pStyle w:val="TOCHeading"/>
           </w:pPr>
+          <w:proofErr w:type="spellStart"/>
           <w:r>
             <w:t>Inhoud</w:t>
           </w:r>
-          <w:bookmarkStart w:id="0" w:name="_GoBack"/>
-          <w:bookmarkEnd w:id="0"/>
+          <w:proofErr w:type="spellEnd"/>
         </w:p>
         <w:p>
           <w:pPr>
@@ -1370,30 +1436,138 @@
     <w:p>
       <w:pPr>
         <w:pStyle w:val="Heading1"/>
+        <w:rPr>
+          <w:lang w:val="nl-NL"/>
+        </w:rPr>
       </w:pPr>
-      <w:bookmarkStart w:id="1" w:name="_Toc24712731"/>
-      <w:r>
+      <w:bookmarkStart w:id="0" w:name="_Toc24712731"/>
+      <w:r>
+        <w:rPr>
+          <w:lang w:val="nl-NL"/>
+        </w:rPr>
         <w:lastRenderedPageBreak/>
         <w:t>Opdracht en project</w:t>
       </w:r>
       <w:r>
+        <w:rPr>
+          <w:lang w:val="nl-NL"/>
+        </w:rPr>
         <w:t>doelstelling</w:t>
+      </w:r>
+      <w:bookmarkEnd w:id="0"/>
+    </w:p>
+    <w:p>
+      <w:pPr>
+        <w:pStyle w:val="Heading2"/>
+        <w:rPr>
+          <w:lang w:val="nl-NL"/>
+        </w:rPr>
+      </w:pPr>
+      <w:bookmarkStart w:id="1" w:name="_Toc24712732"/>
+      <w:r>
+        <w:rPr>
+          <w:lang w:val="nl-NL"/>
+        </w:rPr>
+        <w:t>Doel</w:t>
       </w:r>
       <w:bookmarkEnd w:id="1"/>
     </w:p>
     <w:p>
       <w:pPr>
+        <w:rPr>
+          <w:lang w:val="nl-NL"/>
+        </w:rPr>
+      </w:pPr>
+      <w:r>
+        <w:rPr>
+          <w:lang w:val="nl-NL"/>
+        </w:rPr>
+        <w:t>Het pr</w:t>
+      </w:r>
+      <w:r>
+        <w:rPr>
+          <w:lang w:val="nl-NL"/>
+        </w:rPr>
+        <w:t>ogra</w:t>
+      </w:r>
+      <w:r>
+        <w:rPr>
+          <w:lang w:val="nl-NL"/>
+        </w:rPr>
+        <w:t>m</w:t>
+      </w:r>
+      <w:r>
+        <w:rPr>
+          <w:lang w:val="nl-NL"/>
+        </w:rPr>
+        <w:t>ma word u</w:t>
+      </w:r>
+      <w:r>
+        <w:rPr>
+          <w:lang w:val="nl-NL"/>
+        </w:rPr>
+        <w:t>ite</w:t>
+      </w:r>
+      <w:r>
+        <w:rPr>
+          <w:lang w:val="nl-NL"/>
+        </w:rPr>
+        <w:t>i</w:t>
+      </w:r>
+      <w:r>
+        <w:rPr>
+          <w:lang w:val="nl-NL"/>
+        </w:rPr>
+        <w:t xml:space="preserve">ndelijk gebruikt door de consument en anderen om samen </w:t>
+      </w:r>
+      <w:proofErr w:type="spellStart"/>
+      <w:r>
+        <w:rPr>
+          <w:lang w:val="nl-NL"/>
+        </w:rPr>
+        <w:t>battle</w:t>
+      </w:r>
+      <w:proofErr w:type="spellEnd"/>
+      <w:r>
+        <w:rPr>
+          <w:lang w:val="nl-NL"/>
+        </w:rPr>
+        <w:t xml:space="preserve"> </w:t>
+      </w:r>
+      <w:proofErr w:type="spellStart"/>
+      <w:r>
+        <w:rPr>
+          <w:lang w:val="nl-NL"/>
+        </w:rPr>
+        <w:t>schips</w:t>
+      </w:r>
+      <w:proofErr w:type="spellEnd"/>
+      <w:r>
+        <w:rPr>
+          <w:lang w:val="nl-NL"/>
+        </w:rPr>
+        <w:t xml:space="preserve"> te spelen, met elkaar of alleen tegen een AI.</w:t>
+      </w:r>
+    </w:p>
+    <w:p>
+      <w:pPr>
         <w:pStyle w:val="Heading2"/>
         <w:rPr>
           <w:lang w:val="nl-NL"/>
         </w:rPr>
       </w:pPr>
-      <w:bookmarkStart w:id="2" w:name="_Toc24712732"/>
-      <w:r>
-        <w:rPr>
-          <w:lang w:val="nl-NL"/>
-        </w:rPr>
-        <w:t>Doel</w:t>
+      <w:bookmarkStart w:id="2" w:name="_Toc24712733"/>
+      <w:r>
+        <w:rPr>
+          <w:lang w:val="nl-NL"/>
+        </w:rPr>
+        <w:t>P</w:t>
+      </w:r>
+      <w:r>
+        <w:rPr>
+          <w:lang w:val="nl-NL"/>
+        </w:rPr>
+        <w:t>roject</w:t>
       </w:r>
       <w:bookmarkEnd w:id="2"/>
     </w:p>
@@ -1407,40 +1581,34 @@
         <w:rPr>
           <w:lang w:val="nl-NL"/>
         </w:rPr>
-        <w:t>Het pr</w:t>
-      </w:r>
-      <w:r>
-        <w:rPr>
-          <w:lang w:val="nl-NL"/>
-        </w:rPr>
-        <w:t>ograma word u</w:t>
-      </w:r>
-      <w:r>
-        <w:rPr>
-          <w:lang w:val="nl-NL"/>
-        </w:rPr>
-        <w:t>itendelijk gebruikt door de consument en anderen om samen battle schips te spelen, met elkaar of alleen tegen een AI.</w:t>
+        <w:t>Het progra</w:t>
+      </w:r>
+      <w:r>
+        <w:rPr>
+          <w:lang w:val="nl-NL"/>
+        </w:rPr>
+        <w:t>m</w:t>
+      </w:r>
+      <w:r>
+        <w:rPr>
+          <w:lang w:val="nl-NL"/>
+        </w:rPr>
+        <w:t xml:space="preserve">ma moet uiteindelijk zeeslag kunnen doen met 2 spelers op een of twee laptops. </w:t>
       </w:r>
     </w:p>
     <w:p>
       <w:pPr>
-        <w:pStyle w:val="Heading2"/>
+        <w:pStyle w:val="Heading1"/>
         <w:rPr>
           <w:lang w:val="nl-NL"/>
         </w:rPr>
       </w:pPr>
-      <w:bookmarkStart w:id="3" w:name="_Toc24712733"/>
-      <w:r>
-        <w:rPr>
-          <w:lang w:val="nl-NL"/>
-        </w:rPr>
-        <w:t>P</w:t>
-      </w:r>
-      <w:r>
-        <w:rPr>
-          <w:lang w:val="nl-NL"/>
-        </w:rPr>
-        <w:t>roject</w:t>
+      <w:bookmarkStart w:id="3" w:name="_Toc24712734"/>
+      <w:r>
+        <w:rPr>
+          <w:lang w:val="nl-NL"/>
+        </w:rPr>
+        <w:t>Gemaakte afspraken</w:t>
       </w:r>
       <w:bookmarkEnd w:id="3"/>
     </w:p>
@@ -1454,7 +1622,63 @@
         <w:rPr>
           <w:lang w:val="nl-NL"/>
         </w:rPr>
-        <w:t xml:space="preserve">Het programa moet uiteindelijk zeeslag kunnen doen met 2 spelers op een of twee laptops. </w:t>
+        <w:t xml:space="preserve">Wij moeten zeeslag maken met </w:t>
+      </w:r>
+      <w:proofErr w:type="spellStart"/>
+      <w:r>
+        <w:rPr>
+          <w:lang w:val="nl-NL"/>
+        </w:rPr>
+        <w:t>unity</w:t>
+      </w:r>
+      <w:proofErr w:type="spellEnd"/>
+      <w:r>
+        <w:rPr>
+          <w:lang w:val="nl-NL"/>
+        </w:rPr>
+        <w:t xml:space="preserve"> en C#. Met de normale zeeslag functionaliteiten met to</w:t>
+      </w:r>
+      <w:r>
+        <w:rPr>
+          <w:lang w:val="nl-NL"/>
+        </w:rPr>
+        <w:t>e</w:t>
+      </w:r>
+      <w:r>
+        <w:rPr>
+          <w:lang w:val="nl-NL"/>
+        </w:rPr>
+        <w:t>voeging van dat je 2 laptops kan gebruiken om tegen elkaar te spelen</w:t>
+      </w:r>
+      <w:r>
+        <w:rPr>
+          <w:lang w:val="nl-NL"/>
+        </w:rPr>
+        <w:t>. En m</w:t>
+      </w:r>
+      <w:r>
+        <w:rPr>
+          <w:lang w:val="nl-NL"/>
+        </w:rPr>
+        <w:t>is</w:t>
+      </w:r>
+      <w:r>
+        <w:rPr>
+          <w:lang w:val="nl-NL"/>
+        </w:rPr>
+        <w:t>schien een AI als er nog t</w:t>
+      </w:r>
+      <w:r>
+        <w:rPr>
+          <w:lang w:val="nl-NL"/>
+        </w:rPr>
+        <w:t>ij</w:t>
+      </w:r>
+      <w:r>
+        <w:rPr>
+          <w:lang w:val="nl-NL"/>
+        </w:rPr>
+        <w:t>d genoeg is.</w:t>
       </w:r>
     </w:p>
     <w:p>
@@ -1464,12 +1688,12 @@
           <w:lang w:val="nl-NL"/>
         </w:rPr>
       </w:pPr>
-      <w:bookmarkStart w:id="4" w:name="_Toc24712734"/>
-      <w:r>
-        <w:rPr>
-          <w:lang w:val="nl-NL"/>
-        </w:rPr>
-        <w:t>Gemaakte afspraken</w:t>
+      <w:bookmarkStart w:id="4" w:name="_Toc24712735"/>
+      <w:r>
+        <w:rPr>
+          <w:lang w:val="nl-NL"/>
+        </w:rPr>
+        <w:t>Project grenzen</w:t>
       </w:r>
       <w:bookmarkEnd w:id="4"/>
     </w:p>
@@ -1483,13 +1707,99 @@
         <w:rPr>
           <w:lang w:val="nl-NL"/>
         </w:rPr>
-        <w:t>Wij moeten zeeslag maken met unity en C#. Met de normale zeeslag functionaliteiten met tovoeging van dat je 2 laptops kan gebruiken om tegen elkaar te spelen</w:t>
-      </w:r>
-      <w:r>
-        <w:rPr>
-          <w:lang w:val="nl-NL"/>
-        </w:rPr>
-        <w:t>. En meschien een AI als er nog tjid genoeg is.</w:t>
+        <w:t xml:space="preserve">Het </w:t>
+      </w:r>
+      <w:r>
+        <w:rPr>
+          <w:lang w:val="nl-NL"/>
+        </w:rPr>
+        <w:t>d</w:t>
+      </w:r>
+      <w:r>
+        <w:rPr>
+          <w:lang w:val="nl-NL"/>
+        </w:rPr>
+        <w:t xml:space="preserve">oel van dit project is om </w:t>
+      </w:r>
+      <w:proofErr w:type="spellStart"/>
+      <w:r>
+        <w:rPr>
+          <w:lang w:val="nl-NL"/>
+        </w:rPr>
+        <w:t>bat</w:t>
+      </w:r>
+      <w:r>
+        <w:rPr>
+          <w:lang w:val="nl-NL"/>
+        </w:rPr>
+        <w:t>t</w:t>
+      </w:r>
+      <w:r>
+        <w:rPr>
+          <w:lang w:val="nl-NL"/>
+        </w:rPr>
+        <w:t>le</w:t>
+      </w:r>
+      <w:proofErr w:type="spellEnd"/>
+      <w:r>
+        <w:rPr>
+          <w:lang w:val="nl-NL"/>
+        </w:rPr>
+        <w:t xml:space="preserve"> </w:t>
+      </w:r>
+      <w:proofErr w:type="spellStart"/>
+      <w:r>
+        <w:rPr>
+          <w:lang w:val="nl-NL"/>
+        </w:rPr>
+        <w:t>ships</w:t>
+      </w:r>
+      <w:proofErr w:type="spellEnd"/>
+      <w:r>
+        <w:rPr>
+          <w:lang w:val="nl-NL"/>
+        </w:rPr>
+        <w:t xml:space="preserve"> te kunnen spelen. </w:t>
+      </w:r>
+      <w:r>
+        <w:rPr>
+          <w:lang w:val="nl-NL"/>
+        </w:rPr>
+        <w:t xml:space="preserve">Met twee personen </w:t>
+      </w:r>
+      <w:proofErr w:type="spellStart"/>
+      <w:r>
+        <w:rPr>
+          <w:lang w:val="nl-NL"/>
+        </w:rPr>
+        <w:t>local</w:t>
+      </w:r>
+      <w:proofErr w:type="spellEnd"/>
+      <w:r>
+        <w:rPr>
+          <w:lang w:val="nl-NL"/>
+        </w:rPr>
+        <w:t xml:space="preserve"> of </w:t>
+      </w:r>
+      <w:proofErr w:type="spellStart"/>
+      <w:r>
+        <w:rPr>
+          <w:lang w:val="nl-NL"/>
+        </w:rPr>
+        <w:t>multiplayer</w:t>
+      </w:r>
+      <w:proofErr w:type="spellEnd"/>
+      <w:r>
+        <w:rPr>
+          <w:lang w:val="nl-NL"/>
+        </w:rPr>
+        <w:t xml:space="preserve"> of met een </w:t>
+      </w:r>
+      <w:r>
+        <w:rPr>
+          <w:lang w:val="nl-NL"/>
+        </w:rPr>
+        <w:t>AI</w:t>
       </w:r>
     </w:p>
     <w:p>
@@ -1499,12 +1809,12 @@
           <w:lang w:val="nl-NL"/>
         </w:rPr>
       </w:pPr>
-      <w:bookmarkStart w:id="5" w:name="_Toc24712735"/>
-      <w:r>
-        <w:rPr>
-          <w:lang w:val="nl-NL"/>
-        </w:rPr>
-        <w:t>Project grenzen</w:t>
+      <w:bookmarkStart w:id="5" w:name="_Toc24712736"/>
+      <w:r>
+        <w:rPr>
+          <w:lang w:val="nl-NL"/>
+        </w:rPr>
+        <w:t>Uit te voeren activiteiten</w:t>
       </w:r>
       <w:bookmarkEnd w:id="5"/>
     </w:p>
@@ -1518,60 +1828,147 @@
         <w:rPr>
           <w:lang w:val="nl-NL"/>
         </w:rPr>
-        <w:t xml:space="preserve">Het foel van dit project is om batlle ships te kunnen spelen. </w:t>
-      </w:r>
-      <w:r>
-        <w:rPr>
-          <w:lang w:val="nl-NL"/>
-        </w:rPr>
-        <w:t xml:space="preserve">Met twee personen local of multiplayer of met een </w:t>
-      </w:r>
-      <w:r>
-        <w:rPr>
-          <w:lang w:val="nl-NL"/>
-        </w:rPr>
-        <w:t>AI</w:t>
-      </w:r>
-    </w:p>
-    <w:p>
-      <w:pPr>
-        <w:pStyle w:val="Heading1"/>
-        <w:rPr>
-          <w:lang w:val="nl-NL"/>
-        </w:rPr>
-      </w:pPr>
-      <w:bookmarkStart w:id="6" w:name="_Toc24712736"/>
-      <w:r>
-        <w:rPr>
-          <w:lang w:val="nl-NL"/>
-        </w:rPr>
-        <w:t>Uit te voeren activiteiten</w:t>
-      </w:r>
-      <w:bookmarkEnd w:id="6"/>
-    </w:p>
-    <w:p>
-      <w:pPr>
-        <w:rPr>
-          <w:lang w:val="nl-NL"/>
-        </w:rPr>
-      </w:pPr>
-      <w:r>
-        <w:rPr>
-          <w:lang w:val="nl-NL"/>
-        </w:rPr>
-        <w:t>Voor dat we kunnen beginen aan het spel moeten we eerst kunnen uitvogelen hoe we data van de eene laptop naar de andere laptop kunnen stuuren, de leraren hadden het al over een live database te gebruiren zoals firebase.</w:t>
-      </w:r>
-      <w:r>
-        <w:rPr>
-          <w:lang w:val="nl-NL"/>
-        </w:rPr>
-        <w:t xml:space="preserve"> Ook moeten we onderoeken hoe fire base werkt.</w:t>
-      </w:r>
-      <w:r>
-        <w:rPr>
-          <w:lang w:val="nl-NL"/>
-        </w:rPr>
-        <w:t xml:space="preserve"> Daarna kunnen we beginen aan het programa om battle ships te maken</w:t>
+        <w:t>Voor dat we kunnen begin</w:t>
+      </w:r>
+      <w:r>
+        <w:rPr>
+          <w:lang w:val="nl-NL"/>
+        </w:rPr>
+        <w:t>n</w:t>
+      </w:r>
+      <w:r>
+        <w:rPr>
+          <w:lang w:val="nl-NL"/>
+        </w:rPr>
+        <w:t>en aan het spel moeten we eerst kunnen uitvogelen hoe we data van de ene laptop naar de andere laptop kunnen sturen, de leraren hadden het al over een live database te gebrui</w:t>
+      </w:r>
+      <w:r>
+        <w:rPr>
+          <w:lang w:val="nl-NL"/>
+        </w:rPr>
+        <w:t>k</w:t>
+      </w:r>
+      <w:r>
+        <w:rPr>
+          <w:lang w:val="nl-NL"/>
+        </w:rPr>
+        <w:t xml:space="preserve">en zoals </w:t>
+      </w:r>
+      <w:proofErr w:type="spellStart"/>
+      <w:r>
+        <w:rPr>
+          <w:lang w:val="nl-NL"/>
+        </w:rPr>
+        <w:t>F</w:t>
+      </w:r>
+      <w:r>
+        <w:rPr>
+          <w:lang w:val="nl-NL"/>
+        </w:rPr>
+        <w:t>irebase</w:t>
+      </w:r>
+      <w:proofErr w:type="spellEnd"/>
+      <w:r>
+        <w:rPr>
+          <w:lang w:val="nl-NL"/>
+        </w:rPr>
+        <w:t>.</w:t>
+      </w:r>
+      <w:r>
+        <w:rPr>
+          <w:lang w:val="nl-NL"/>
+        </w:rPr>
+        <w:t xml:space="preserve"> Ook moeten we onder</w:t>
+      </w:r>
+      <w:r>
+        <w:rPr>
+          <w:lang w:val="nl-NL"/>
+        </w:rPr>
+        <w:t>z</w:t>
+      </w:r>
+      <w:r>
+        <w:rPr>
+          <w:lang w:val="nl-NL"/>
+        </w:rPr>
+        <w:t xml:space="preserve">oeken hoe </w:t>
+      </w:r>
+      <w:proofErr w:type="spellStart"/>
+      <w:r>
+        <w:rPr>
+          <w:lang w:val="nl-NL"/>
+        </w:rPr>
+        <w:t>F</w:t>
+      </w:r>
+      <w:r>
+        <w:rPr>
+          <w:lang w:val="nl-NL"/>
+        </w:rPr>
+        <w:t>irebase</w:t>
+      </w:r>
+      <w:proofErr w:type="spellEnd"/>
+      <w:r>
+        <w:rPr>
+          <w:lang w:val="nl-NL"/>
+        </w:rPr>
+        <w:t xml:space="preserve"> werkt.</w:t>
+      </w:r>
+      <w:r>
+        <w:rPr>
+          <w:lang w:val="nl-NL"/>
+        </w:rPr>
+        <w:t xml:space="preserve"> Daarna kunnen we begin</w:t>
+      </w:r>
+      <w:r>
+        <w:rPr>
+          <w:lang w:val="nl-NL"/>
+        </w:rPr>
+        <w:t>n</w:t>
+      </w:r>
+      <w:r>
+        <w:rPr>
+          <w:lang w:val="nl-NL"/>
+        </w:rPr>
+        <w:t>en aan het progra</w:t>
+      </w:r>
+      <w:r>
+        <w:rPr>
+          <w:lang w:val="nl-NL"/>
+        </w:rPr>
+        <w:t>m</w:t>
+      </w:r>
+      <w:r>
+        <w:rPr>
+          <w:lang w:val="nl-NL"/>
+        </w:rPr>
+        <w:t xml:space="preserve">ma om </w:t>
+      </w:r>
+      <w:proofErr w:type="spellStart"/>
+      <w:r>
+        <w:rPr>
+          <w:lang w:val="nl-NL"/>
+        </w:rPr>
+        <w:t>battle</w:t>
+      </w:r>
+      <w:proofErr w:type="spellEnd"/>
+      <w:r>
+        <w:rPr>
+          <w:lang w:val="nl-NL"/>
+        </w:rPr>
+        <w:t xml:space="preserve"> </w:t>
+      </w:r>
+      <w:proofErr w:type="spellStart"/>
+      <w:r>
+        <w:rPr>
+          <w:lang w:val="nl-NL"/>
+        </w:rPr>
+        <w:t>ships</w:t>
+      </w:r>
+      <w:proofErr w:type="spellEnd"/>
+      <w:r>
+        <w:rPr>
+          <w:lang w:val="nl-NL"/>
+        </w:rPr>
+        <w:t xml:space="preserve"> te maken</w:t>
       </w:r>
     </w:p>
     <w:p>
@@ -1589,7 +1986,27 @@
         <w:rPr>
           <w:lang w:val="nl-NL"/>
         </w:rPr>
-        <w:t>Onderzoeken hoe firebase werkt</w:t>
+        <w:t xml:space="preserve">Onderzoeken hoe </w:t>
+      </w:r>
+      <w:proofErr w:type="spellStart"/>
+      <w:r>
+        <w:rPr>
+          <w:lang w:val="nl-NL"/>
+        </w:rPr>
+        <w:t>F</w:t>
+      </w:r>
+      <w:r>
+        <w:rPr>
+          <w:lang w:val="nl-NL"/>
+        </w:rPr>
+        <w:t>irebase</w:t>
+      </w:r>
+      <w:proofErr w:type="spellEnd"/>
+      <w:r>
+        <w:rPr>
+          <w:lang w:val="nl-NL"/>
+        </w:rPr>
+        <w:t xml:space="preserve"> werkt</w:t>
       </w:r>
     </w:p>
     <w:p>
@@ -1607,7 +2024,19 @@
         <w:rPr>
           <w:lang w:val="nl-NL"/>
         </w:rPr>
-        <w:t>Onderzoeken naar de conectie van twee laptops</w:t>
+        <w:t>Onderzoeken naar de co</w:t>
+      </w:r>
+      <w:r>
+        <w:rPr>
+          <w:lang w:val="nl-NL"/>
+        </w:rPr>
+        <w:t>n</w:t>
+      </w:r>
+      <w:r>
+        <w:rPr>
+          <w:lang w:val="nl-NL"/>
+        </w:rPr>
+        <w:t>nectie van twee laptops</w:t>
       </w:r>
     </w:p>
     <w:p>
@@ -1643,7 +2072,21 @@
         <w:rPr>
           <w:lang w:val="nl-NL"/>
         </w:rPr>
-        <w:t>Battle ships maken</w:t>
+        <w:t xml:space="preserve">Battle </w:t>
+      </w:r>
+      <w:proofErr w:type="spellStart"/>
+      <w:r>
+        <w:rPr>
+          <w:lang w:val="nl-NL"/>
+        </w:rPr>
+        <w:t>ships</w:t>
+      </w:r>
+      <w:proofErr w:type="spellEnd"/>
+      <w:r>
+        <w:rPr>
+          <w:lang w:val="nl-NL"/>
+        </w:rPr>
+        <w:t xml:space="preserve"> maken</w:t>
       </w:r>
     </w:p>
     <w:p>
@@ -1678,14 +2121,14 @@
           <w:lang w:val="nl-NL"/>
         </w:rPr>
       </w:pPr>
-      <w:bookmarkStart w:id="7" w:name="_Toc24712737"/>
+      <w:bookmarkStart w:id="6" w:name="_Toc24712737"/>
       <w:r>
         <w:rPr>
           <w:lang w:val="nl-NL"/>
         </w:rPr>
         <w:t>Benodigdheden</w:t>
       </w:r>
-      <w:bookmarkEnd w:id="7"/>
+      <w:bookmarkEnd w:id="6"/>
       <w:r>
         <w:rPr>
           <w:lang w:val="nl-NL"/>
@@ -1703,7 +2146,125 @@
         <w:rPr>
           <w:lang w:val="nl-NL"/>
         </w:rPr>
-        <w:t>Voor het maken en testen van het programa zij verschilende spullen nodig. Ten eerste voor het programa zelf is unity, visual studio en fire bace modig om battle ships te maken en op 2 pc te spelen. Daarbij is natuurlijk twee laptops nodig. Om informatie op te zoeken is internet natuurlijk ook nodig</w:t>
+        <w:t>Voor het maken en testen van het program</w:t>
+      </w:r>
+      <w:r>
+        <w:rPr>
+          <w:lang w:val="nl-NL"/>
+        </w:rPr>
+        <w:t>m</w:t>
+      </w:r>
+      <w:r>
+        <w:rPr>
+          <w:lang w:val="nl-NL"/>
+        </w:rPr>
+        <w:t>a zij verschi</w:t>
+      </w:r>
+      <w:r>
+        <w:rPr>
+          <w:lang w:val="nl-NL"/>
+        </w:rPr>
+        <w:t>l</w:t>
+      </w:r>
+      <w:r>
+        <w:rPr>
+          <w:lang w:val="nl-NL"/>
+        </w:rPr>
+        <w:t>lende spullen nodig. Ten eerste voor het progra</w:t>
+      </w:r>
+      <w:r>
+        <w:rPr>
+          <w:lang w:val="nl-NL"/>
+        </w:rPr>
+        <w:t>m</w:t>
+      </w:r>
+      <w:r>
+        <w:rPr>
+          <w:lang w:val="nl-NL"/>
+        </w:rPr>
+        <w:t xml:space="preserve">ma zelf is </w:t>
+      </w:r>
+      <w:proofErr w:type="spellStart"/>
+      <w:r>
+        <w:rPr>
+          <w:lang w:val="nl-NL"/>
+        </w:rPr>
+        <w:t>unity</w:t>
+      </w:r>
+      <w:proofErr w:type="spellEnd"/>
+      <w:r>
+        <w:rPr>
+          <w:lang w:val="nl-NL"/>
+        </w:rPr>
+        <w:t xml:space="preserve">, </w:t>
+      </w:r>
+      <w:proofErr w:type="spellStart"/>
+      <w:r>
+        <w:rPr>
+          <w:lang w:val="nl-NL"/>
+        </w:rPr>
+        <w:t>visual</w:t>
+      </w:r>
+      <w:proofErr w:type="spellEnd"/>
+      <w:r>
+        <w:rPr>
+          <w:lang w:val="nl-NL"/>
+        </w:rPr>
+        <w:t xml:space="preserve"> studio en </w:t>
+      </w:r>
+      <w:proofErr w:type="spellStart"/>
+      <w:r>
+        <w:rPr>
+          <w:lang w:val="nl-NL"/>
+        </w:rPr>
+        <w:t>Firebase</w:t>
+      </w:r>
+      <w:proofErr w:type="spellEnd"/>
+      <w:r>
+        <w:rPr>
+          <w:lang w:val="nl-NL"/>
+        </w:rPr>
+        <w:t xml:space="preserve"> </w:t>
+      </w:r>
+      <w:r>
+        <w:rPr>
+          <w:lang w:val="nl-NL"/>
+        </w:rPr>
+        <w:t>n</w:t>
+      </w:r>
+      <w:r>
+        <w:rPr>
+          <w:lang w:val="nl-NL"/>
+        </w:rPr>
+        <w:t xml:space="preserve">odig om </w:t>
+      </w:r>
+      <w:proofErr w:type="spellStart"/>
+      <w:r>
+        <w:rPr>
+          <w:lang w:val="nl-NL"/>
+        </w:rPr>
+        <w:t>battle</w:t>
+      </w:r>
+      <w:proofErr w:type="spellEnd"/>
+      <w:r>
+        <w:rPr>
+          <w:lang w:val="nl-NL"/>
+        </w:rPr>
+        <w:t xml:space="preserve"> </w:t>
+      </w:r>
+      <w:proofErr w:type="spellStart"/>
+      <w:r>
+        <w:rPr>
+          <w:lang w:val="nl-NL"/>
+        </w:rPr>
+        <w:t>ships</w:t>
+      </w:r>
+      <w:proofErr w:type="spellEnd"/>
+      <w:r>
+        <w:rPr>
+          <w:lang w:val="nl-NL"/>
+        </w:rPr>
+        <w:t xml:space="preserve"> te maken en op 2 pc te spelen. Daarbij is natuurlijk twee laptops nodig. Om informatie op te zoeken is internet natuurlijk ook nodig</w:t>
       </w:r>
     </w:p>
     <w:p>
@@ -1804,8 +2365,16 @@
               <w:rPr>
                 <w:lang w:val="nl-NL"/>
               </w:rPr>
-              <w:t>le ships</w:t>
-            </w:r>
+              <w:t xml:space="preserve">le </w:t>
+            </w:r>
+            <w:proofErr w:type="spellStart"/>
+            <w:r>
+              <w:rPr>
+                <w:lang w:val="nl-NL"/>
+              </w:rPr>
+              <w:t>ships</w:t>
+            </w:r>
+            <w:proofErr w:type="spellEnd"/>
           </w:p>
         </w:tc>
         <w:tc>
@@ -1831,21 +2400,23 @@
       <w:tr>
         <w:tc>
           <w:tcPr>
-            <w:cnfStyle w:val="001000000000" w:firstRow="0" w:lastRow="0" w:firstColumn="1" w:lastColumn="0" w:oddVBand="0" w:evenVBand="0" w:oddHBand="0" w:evenHBand="0" w:firstRowFirstColumn="0" w:firstRowLastColumn="0" w:lastRowFirstColumn="0" w:lastRowLastColumn="0"/>
             <w:tcW w:w="4675" w:type="dxa"/>
           </w:tcPr>
           <w:p>
             <w:pPr>
+              <w:cnfStyle w:val="001000000000" w:firstRow="0" w:lastRow="0" w:firstColumn="1" w:lastColumn="0" w:oddVBand="0" w:evenVBand="0" w:oddHBand="0" w:evenHBand="0" w:firstRowFirstColumn="0" w:firstRowLastColumn="0" w:lastRowFirstColumn="0" w:lastRowLastColumn="0"/>
               <w:rPr>
                 <w:lang w:val="nl-NL"/>
               </w:rPr>
             </w:pPr>
+            <w:proofErr w:type="spellStart"/>
             <w:r>
               <w:rPr>
                 <w:lang w:val="nl-NL"/>
               </w:rPr>
               <w:t>unity</w:t>
             </w:r>
+            <w:proofErr w:type="spellEnd"/>
           </w:p>
         </w:tc>
         <w:tc>
@@ -1854,7 +2425,6 @@
           </w:tcPr>
           <w:p>
             <w:pPr>
-              <w:cnfStyle w:val="000000000000" w:firstRow="0" w:lastRow="0" w:firstColumn="0" w:lastColumn="0" w:oddVBand="0" w:evenVBand="0" w:oddHBand="0" w:evenHBand="0" w:firstRowFirstColumn="0" w:firstRowLastColumn="0" w:lastRowFirstColumn="0" w:lastRowLastColumn="0"/>
               <w:rPr>
                 <w:lang w:val="nl-NL"/>
               </w:rPr>
@@ -1863,7 +2433,47 @@
               <w:rPr>
                 <w:lang w:val="nl-NL"/>
               </w:rPr>
-              <w:t>Het is een programa on games te kunnen maken voor pc, console,mobiele aparaten en websites.</w:t>
+              <w:t>Het is een progra</w:t>
+            </w:r>
+            <w:r>
+              <w:rPr>
+                <w:lang w:val="nl-NL"/>
+              </w:rPr>
+              <w:t>m</w:t>
+            </w:r>
+            <w:bookmarkStart w:id="7" w:name="_GoBack"/>
+            <w:bookmarkEnd w:id="7"/>
+            <w:r>
+              <w:rPr>
+                <w:lang w:val="nl-NL"/>
+              </w:rPr>
+              <w:t xml:space="preserve">ma on games te kunnen maken voor pc, </w:t>
+            </w:r>
+            <w:proofErr w:type="spellStart"/>
+            <w:r>
+              <w:rPr>
+                <w:lang w:val="nl-NL"/>
+              </w:rPr>
+              <w:t>console,mobiele</w:t>
+            </w:r>
+            <w:proofErr w:type="spellEnd"/>
+            <w:r>
+              <w:rPr>
+                <w:lang w:val="nl-NL"/>
+              </w:rPr>
+              <w:t xml:space="preserve"> ap</w:t>
+            </w:r>
+            <w:r>
+              <w:rPr>
+                <w:lang w:val="nl-NL"/>
+              </w:rPr>
+              <w:t>p</w:t>
+            </w:r>
+            <w:r>
+              <w:rPr>
+                <w:lang w:val="nl-NL"/>
+              </w:rPr>
+              <w:t>araten en websites.</w:t>
             </w:r>
           </w:p>
         </w:tc>
@@ -1906,7 +2516,19 @@
               <w:rPr>
                 <w:lang w:val="nl-NL"/>
               </w:rPr>
-              <w:t>De programeer taal waarin het programa in geschreven word</w:t>
+              <w:t>De programeer taal waarin het progra</w:t>
+            </w:r>
+            <w:r>
+              <w:rPr>
+                <w:lang w:val="nl-NL"/>
+              </w:rPr>
+              <w:t>m</w:t>
+            </w:r>
+            <w:r>
+              <w:rPr>
+                <w:lang w:val="nl-NL"/>
+              </w:rPr>
+              <w:t>ma in geschreven word</w:t>
             </w:r>
           </w:p>
         </w:tc>
@@ -1942,11 +2564,31 @@
                 <w:lang w:val="nl-NL"/>
               </w:rPr>
             </w:pPr>
-            <w:r>
-              <w:rPr>
-                <w:lang w:val="nl-NL"/>
-              </w:rPr>
-              <w:t>artificial intelligence, een stuk software dat zich zelf uitvoert waneer dat moet</w:t>
+            <w:proofErr w:type="spellStart"/>
+            <w:r>
+              <w:rPr>
+                <w:lang w:val="nl-NL"/>
+              </w:rPr>
+              <w:t>artificial</w:t>
+            </w:r>
+            <w:proofErr w:type="spellEnd"/>
+            <w:r>
+              <w:rPr>
+                <w:lang w:val="nl-NL"/>
+              </w:rPr>
+              <w:t xml:space="preserve"> intelligence, een stuk software dat zich zelf uitvoert wa</w:t>
+            </w:r>
+            <w:r>
+              <w:rPr>
+                <w:lang w:val="nl-NL"/>
+              </w:rPr>
+              <w:t>n</w:t>
+            </w:r>
+            <w:r>
+              <w:rPr>
+                <w:lang w:val="nl-NL"/>
+              </w:rPr>
+              <w:t>neer dat moet</w:t>
             </w:r>
           </w:p>
         </w:tc>
@@ -1966,12 +2608,14 @@
                 <w:lang w:val="nl-NL"/>
               </w:rPr>
             </w:pPr>
+            <w:proofErr w:type="spellStart"/>
             <w:r>
               <w:rPr>
                 <w:lang w:val="nl-NL"/>
               </w:rPr>
               <w:t>local</w:t>
             </w:r>
+            <w:proofErr w:type="spellEnd"/>
           </w:p>
         </w:tc>
         <w:tc>
@@ -2006,12 +2650,14 @@
                 <w:lang w:val="nl-NL"/>
               </w:rPr>
             </w:pPr>
+            <w:proofErr w:type="spellStart"/>
             <w:r>
               <w:rPr>
                 <w:lang w:val="nl-NL"/>
               </w:rPr>
               <w:t>multiplayer</w:t>
             </w:r>
+            <w:proofErr w:type="spellEnd"/>
           </w:p>
         </w:tc>
         <w:tc>
@@ -2029,7 +2675,21 @@
               <w:rPr>
                 <w:lang w:val="nl-NL"/>
               </w:rPr>
-              <w:t>Op merdere laptops samen kunnen spelen</w:t>
+              <w:t xml:space="preserve">Op </w:t>
+            </w:r>
+            <w:proofErr w:type="spellStart"/>
+            <w:r>
+              <w:rPr>
+                <w:lang w:val="nl-NL"/>
+              </w:rPr>
+              <w:t>merdere</w:t>
+            </w:r>
+            <w:proofErr w:type="spellEnd"/>
+            <w:r>
+              <w:rPr>
+                <w:lang w:val="nl-NL"/>
+              </w:rPr>
+              <w:t xml:space="preserve"> laptops samen kunnen spelen</w:t>
             </w:r>
           </w:p>
         </w:tc>
@@ -2049,12 +2709,14 @@
                 <w:lang w:val="nl-NL"/>
               </w:rPr>
             </w:pPr>
+            <w:proofErr w:type="spellStart"/>
             <w:r>
               <w:rPr>
                 <w:lang w:val="nl-NL"/>
               </w:rPr>
               <w:t>firebase</w:t>
             </w:r>
+            <w:proofErr w:type="spellEnd"/>
           </w:p>
         </w:tc>
         <w:tc>
@@ -2084,7 +2746,21 @@
               <w:rPr>
                 <w:lang w:val="nl-NL"/>
               </w:rPr>
-              <w:t>le dat goed met unity kan werken</w:t>
+              <w:t xml:space="preserve">le dat goed met </w:t>
+            </w:r>
+            <w:proofErr w:type="spellStart"/>
+            <w:r>
+              <w:rPr>
+                <w:lang w:val="nl-NL"/>
+              </w:rPr>
+              <w:t>unity</w:t>
+            </w:r>
+            <w:proofErr w:type="spellEnd"/>
+            <w:r>
+              <w:rPr>
+                <w:lang w:val="nl-NL"/>
+              </w:rPr>
+              <w:t xml:space="preserve"> kan werken</w:t>
             </w:r>
           </w:p>
         </w:tc>
@@ -2280,14 +2956,27 @@
       <w:ptab w:relativeTo="margin" w:alignment="center" w:leader="none"/>
     </w:r>
     <w:r>
-      <w:t>15 november 2019</w:t>
+      <w:t xml:space="preserve">15 </w:t>
+    </w:r>
+    <w:proofErr w:type="spellStart"/>
+    <w:r>
+      <w:t>november</w:t>
+    </w:r>
+    <w:proofErr w:type="spellEnd"/>
+    <w:r>
+      <w:t xml:space="preserve"> 2019</w:t>
     </w:r>
     <w:r>
       <w:ptab w:relativeTo="margin" w:alignment="right" w:leader="none"/>
     </w:r>
     <w:r>
-      <w:t>plan van aanpak</w:t>
+      <w:t xml:space="preserve">plan van </w:t>
     </w:r>
+    <w:proofErr w:type="spellStart"/>
+    <w:r>
+      <w:t>aanpak</w:t>
+    </w:r>
+    <w:proofErr w:type="spellEnd"/>
   </w:p>
 </w:hdr>
 </file>
@@ -2536,6 +3225,7 @@
     <w:lsdException w:name="HTML Sample" w:semiHidden="1" w:unhideWhenUsed="1"/>
     <w:lsdException w:name="HTML Typewriter" w:semiHidden="1" w:unhideWhenUsed="1"/>
     <w:lsdException w:name="HTML Variable" w:semiHidden="1" w:unhideWhenUsed="1"/>
+    <w:lsdException w:name="Normal Table" w:semiHidden="1" w:unhideWhenUsed="1"/>
     <w:lsdException w:name="annotation subject" w:semiHidden="1" w:unhideWhenUsed="1"/>
     <w:lsdException w:name="No List" w:semiHidden="1" w:unhideWhenUsed="1"/>
     <w:lsdException w:name="Outline List 1" w:semiHidden="1" w:unhideWhenUsed="1"/>
@@ -2582,8 +3272,10 @@
     <w:lsdException w:name="Table Subtle 2" w:semiHidden="1" w:unhideWhenUsed="1"/>
     <w:lsdException w:name="Table Web 1" w:semiHidden="1" w:unhideWhenUsed="1"/>
     <w:lsdException w:name="Table Web 2" w:semiHidden="1" w:unhideWhenUsed="1"/>
+    <w:lsdException w:name="Table Web 3" w:semiHidden="1" w:unhideWhenUsed="1"/>
     <w:lsdException w:name="Balloon Text" w:semiHidden="1" w:unhideWhenUsed="1"/>
     <w:lsdException w:name="Table Grid" w:uiPriority="39"/>
+    <w:lsdException w:name="Table Theme" w:semiHidden="1" w:unhideWhenUsed="1"/>
     <w:lsdException w:name="Placeholder Text" w:semiHidden="1"/>
     <w:lsdException w:name="No Spacing" w:uiPriority="1" w:qFormat="1"/>
     <w:lsdException w:name="Light Shading" w:uiPriority="60"/>
@@ -3440,7 +4132,7 @@
 </file>
 
 <file path=customXml/itemProps2.xml><?xml version="1.0" encoding="utf-8"?>
-<ds:datastoreItem xmlns:ds="http://schemas.openxmlformats.org/officeDocument/2006/customXml" ds:itemID="{7D06AB22-1EBF-42DF-9462-584DEB7A3948}">
+<ds:datastoreItem xmlns:ds="http://schemas.openxmlformats.org/officeDocument/2006/customXml" ds:itemID="{FDCFCC21-9FA2-4B73-9043-C7373F64E2A1}">
   <ds:schemaRefs>
     <ds:schemaRef ds:uri="http://schemas.openxmlformats.org/officeDocument/2006/bibliography"/>
   </ds:schemaRefs>

</xml_diff>